<commit_message>
push buoi4 CNTT2211 PhamVanHieu
</commit_message>
<xml_diff>
--- a/PhamVanHieu_CNTT2211018.docx
+++ b/PhamVanHieu_CNTT2211018.docx
@@ -3,8 +3,14 @@
 <w:document xmlns:wpc="http://schemas.microsoft.com/office/word/2010/wordprocessingCanvas" xmlns:cx="http://schemas.microsoft.com/office/drawing/2014/chartex" xmlns:mc="http://schemas.openxmlformats.org/markup-compatibility/2006" xmlns:o="urn:schemas-microsoft-com:office:office" xmlns:r="http://schemas.openxmlformats.org/officeDocument/2006/relationships" xmlns:m="http://schemas.openxmlformats.org/officeDocument/2006/math" xmlns:v="urn:schemas-microsoft-com:vml" xmlns:wp14="http://schemas.microsoft.com/office/word/2010/wordprocessingDrawing" xmlns:wp="http://schemas.openxmlformats.org/drawingml/2006/wordprocessingDrawing" xmlns:w10="urn:schemas-microsoft-com:office:word" xmlns:w="http://schemas.openxmlformats.org/wordprocessingml/2006/main" xmlns:w14="http://schemas.microsoft.com/office/word/2010/wordml" xmlns:w15="http://schemas.microsoft.com/office/word/2012/wordml" xmlns:w16se="http://schemas.microsoft.com/office/word/2015/wordml/symex" xmlns:wpg="http://schemas.microsoft.com/office/word/2010/wordprocessingGroup" xmlns:wpi="http://schemas.microsoft.com/office/word/2010/wordprocessingInk" xmlns:wne="http://schemas.microsoft.com/office/word/2006/wordml" xmlns:wps="http://schemas.microsoft.com/office/word/2010/wordprocessingShape" mc:Ignorable="w14 w15 w16se wp14">
   <w:body>
     <w:p>
-      <w:r>
-        <w:rPr>
+      <w:pPr>
+        <w:rPr>
+          <w:b/>
+        </w:rPr>
+      </w:pPr>
+      <w:r>
+        <w:rPr>
+          <w:b/>
           <w:noProof/>
         </w:rPr>
         <w:drawing>
@@ -50,7 +56,13 @@
         </w:drawing>
       </w:r>
     </w:p>
-    <w:p/>
+    <w:p>
+      <w:pPr>
+        <w:rPr>
+          <w:b/>
+        </w:rPr>
+      </w:pPr>
+    </w:p>
     <w:p>
       <w:pPr>
         <w:shd w:val="clear" w:color="auto" w:fill="FFFFFF"/>
@@ -78,8 +90,14 @@
       </w:r>
     </w:p>
     <w:p>
-      <w:r>
-        <w:rPr>
+      <w:pPr>
+        <w:rPr>
+          <w:b/>
+        </w:rPr>
+      </w:pPr>
+      <w:r>
+        <w:rPr>
+          <w:b/>
           <w:noProof/>
         </w:rPr>
         <w:lastRenderedPageBreak/>
@@ -142,8 +160,14 @@
       </w:r>
     </w:p>
     <w:p>
-      <w:r>
-        <w:rPr>
+      <w:pPr>
+        <w:rPr>
+          <w:b/>
+        </w:rPr>
+      </w:pPr>
+      <w:r>
+        <w:rPr>
+          <w:b/>
           <w:noProof/>
         </w:rPr>
         <w:lastRenderedPageBreak/>
@@ -206,8 +230,14 @@
       </w:r>
     </w:p>
     <w:p>
-      <w:r>
-        <w:rPr>
+      <w:pPr>
+        <w:rPr>
+          <w:b/>
+        </w:rPr>
+      </w:pPr>
+      <w:r>
+        <w:rPr>
+          <w:b/>
           <w:noProof/>
         </w:rPr>
         <w:lastRenderedPageBreak/>
@@ -270,8 +300,14 @@
       </w:r>
     </w:p>
     <w:p>
-      <w:r>
-        <w:rPr>
+      <w:pPr>
+        <w:rPr>
+          <w:b/>
+        </w:rPr>
+      </w:pPr>
+      <w:r>
+        <w:rPr>
+          <w:b/>
           <w:noProof/>
         </w:rPr>
         <w:lastRenderedPageBreak/>
@@ -319,8 +355,750 @@
       </w:r>
     </w:p>
     <w:p>
+      <w:pPr>
+        <w:rPr>
+          <w:b/>
+        </w:rPr>
+      </w:pPr>
+    </w:p>
+    <w:p>
+      <w:pPr>
+        <w:rPr>
+          <w:b/>
+        </w:rPr>
+      </w:pPr>
+    </w:p>
+    <w:p>
+      <w:pPr>
+        <w:rPr>
+          <w:b/>
+        </w:rPr>
+      </w:pPr>
+    </w:p>
+    <w:p>
+      <w:pPr>
+        <w:rPr>
+          <w:b/>
+        </w:rPr>
+      </w:pPr>
+    </w:p>
+    <w:p>
+      <w:pPr>
+        <w:rPr>
+          <w:b/>
+        </w:rPr>
+      </w:pPr>
+    </w:p>
+    <w:p>
+      <w:pPr>
+        <w:rPr>
+          <w:b/>
+        </w:rPr>
+      </w:pPr>
+    </w:p>
+    <w:p>
+      <w:pPr>
+        <w:rPr>
+          <w:b/>
+        </w:rPr>
+      </w:pPr>
+    </w:p>
+    <w:p>
+      <w:pPr>
+        <w:rPr>
+          <w:b/>
+        </w:rPr>
+      </w:pPr>
+    </w:p>
+    <w:p>
+      <w:pPr>
+        <w:rPr>
+          <w:b/>
+        </w:rPr>
+      </w:pPr>
+    </w:p>
+    <w:p>
+      <w:pPr>
+        <w:pStyle w:val="Heading2"/>
+        <w:pBdr>
+          <w:top w:val="nil"/>
+          <w:left w:val="nil"/>
+          <w:bottom w:val="nil"/>
+          <w:right w:val="nil"/>
+          <w:between w:val="nil"/>
+        </w:pBdr>
+        <w:shd w:val="clear" w:color="auto" w:fill="FFFFFF"/>
+        <w:rPr>
+          <w:sz w:val="28"/>
+          <w:szCs w:val="28"/>
+        </w:rPr>
+      </w:pPr>
+      <w:r>
+        <w:rPr>
+          <w:sz w:val="28"/>
+          <w:szCs w:val="28"/>
+        </w:rPr>
+        <w:lastRenderedPageBreak/>
+        <w:t>5.6. Creating an OU Structure</w:t>
+      </w:r>
+    </w:p>
+    <w:p>
+      <w:pPr>
+        <w:rPr>
+          <w:b/>
+        </w:rPr>
+      </w:pPr>
+      <w:r>
+        <w:rPr>
+          <w:b/>
+        </w:rPr>
+        <w:drawing>
+          <wp:inline distT="0" distB="0" distL="0" distR="0" wp14:anchorId="2EE2E60C" wp14:editId="55F08170">
+            <wp:extent cx="5943600" cy="4211320"/>
+            <wp:effectExtent l="0" t="0" r="0" b="0"/>
+            <wp:docPr id="6" name="Picture 6"/>
+            <wp:cNvGraphicFramePr>
+              <a:graphicFrameLocks xmlns:a="http://schemas.openxmlformats.org/drawingml/2006/main" noChangeAspect="1"/>
+            </wp:cNvGraphicFramePr>
+            <a:graphic xmlns:a="http://schemas.openxmlformats.org/drawingml/2006/main">
+              <a:graphicData uri="http://schemas.openxmlformats.org/drawingml/2006/picture">
+                <pic:pic xmlns:pic="http://schemas.openxmlformats.org/drawingml/2006/picture">
+                  <pic:nvPicPr>
+                    <pic:cNvPr id="1" name=""/>
+                    <pic:cNvPicPr/>
+                  </pic:nvPicPr>
+                  <pic:blipFill>
+                    <a:blip r:embed="rId10"/>
+                    <a:stretch>
+                      <a:fillRect/>
+                    </a:stretch>
+                  </pic:blipFill>
+                  <pic:spPr>
+                    <a:xfrm>
+                      <a:off x="0" y="0"/>
+                      <a:ext cx="5943600" cy="4211320"/>
+                    </a:xfrm>
+                    <a:prstGeom prst="rect">
+                      <a:avLst/>
+                    </a:prstGeom>
+                  </pic:spPr>
+                </pic:pic>
+              </a:graphicData>
+            </a:graphic>
+          </wp:inline>
+        </w:drawing>
+      </w:r>
+    </w:p>
+    <w:p>
+      <w:pPr>
+        <w:rPr>
+          <w:b/>
+        </w:rPr>
+      </w:pPr>
+    </w:p>
+    <w:p>
+      <w:pPr>
+        <w:rPr>
+          <w:b/>
+        </w:rPr>
+      </w:pPr>
+    </w:p>
+    <w:p>
+      <w:pPr>
+        <w:rPr>
+          <w:b/>
+        </w:rPr>
+      </w:pPr>
+    </w:p>
+    <w:p>
+      <w:pPr>
+        <w:rPr>
+          <w:b/>
+        </w:rPr>
+      </w:pPr>
+    </w:p>
+    <w:p>
+      <w:pPr>
+        <w:rPr>
+          <w:b/>
+        </w:rPr>
+      </w:pPr>
+    </w:p>
+    <w:p>
+      <w:pPr>
+        <w:rPr>
+          <w:b/>
+        </w:rPr>
+      </w:pPr>
+    </w:p>
+    <w:p>
+      <w:pPr>
+        <w:rPr>
+          <w:b/>
+        </w:rPr>
+      </w:pPr>
+    </w:p>
+    <w:p>
+      <w:pPr>
+        <w:rPr>
+          <w:b/>
+        </w:rPr>
+      </w:pPr>
+    </w:p>
+    <w:p>
+      <w:pPr>
+        <w:pStyle w:val="Heading2"/>
+        <w:pBdr>
+          <w:top w:val="nil"/>
+          <w:left w:val="nil"/>
+          <w:bottom w:val="nil"/>
+          <w:right w:val="nil"/>
+          <w:between w:val="nil"/>
+        </w:pBdr>
+        <w:shd w:val="clear" w:color="auto" w:fill="FFFFFF"/>
+        <w:rPr>
+          <w:sz w:val="28"/>
+          <w:szCs w:val="28"/>
+        </w:rPr>
+      </w:pPr>
+      <w:r>
+        <w:rPr>
+          <w:sz w:val="28"/>
+          <w:szCs w:val="28"/>
+        </w:rPr>
+        <w:lastRenderedPageBreak/>
+        <w:t>5.7. Modifying OU Structure</w:t>
+      </w:r>
+    </w:p>
+    <w:p>
+      <w:pPr>
+        <w:rPr>
+          <w:b/>
+        </w:rPr>
+      </w:pPr>
+      <w:r>
+        <w:rPr>
+          <w:b/>
+        </w:rPr>
+        <w:drawing>
+          <wp:inline distT="0" distB="0" distL="0" distR="0" wp14:anchorId="10974317" wp14:editId="6DD98454">
+            <wp:extent cx="4953663" cy="3519959"/>
+            <wp:effectExtent l="0" t="0" r="0" b="4445"/>
+            <wp:docPr id="7" name="Picture 7"/>
+            <wp:cNvGraphicFramePr>
+              <a:graphicFrameLocks xmlns:a="http://schemas.openxmlformats.org/drawingml/2006/main" noChangeAspect="1"/>
+            </wp:cNvGraphicFramePr>
+            <a:graphic xmlns:a="http://schemas.openxmlformats.org/drawingml/2006/main">
+              <a:graphicData uri="http://schemas.openxmlformats.org/drawingml/2006/picture">
+                <pic:pic xmlns:pic="http://schemas.openxmlformats.org/drawingml/2006/picture">
+                  <pic:nvPicPr>
+                    <pic:cNvPr id="1" name=""/>
+                    <pic:cNvPicPr/>
+                  </pic:nvPicPr>
+                  <pic:blipFill>
+                    <a:blip r:embed="rId11"/>
+                    <a:stretch>
+                      <a:fillRect/>
+                    </a:stretch>
+                  </pic:blipFill>
+                  <pic:spPr>
+                    <a:xfrm>
+                      <a:off x="0" y="0"/>
+                      <a:ext cx="5008208" cy="3558718"/>
+                    </a:xfrm>
+                    <a:prstGeom prst="rect">
+                      <a:avLst/>
+                    </a:prstGeom>
+                  </pic:spPr>
+                </pic:pic>
+              </a:graphicData>
+            </a:graphic>
+          </wp:inline>
+        </w:drawing>
+      </w:r>
+    </w:p>
+    <w:p>
+      <w:pPr>
+        <w:pStyle w:val="Heading2"/>
+        <w:pBdr>
+          <w:top w:val="nil"/>
+          <w:left w:val="nil"/>
+          <w:bottom w:val="nil"/>
+          <w:right w:val="nil"/>
+          <w:between w:val="nil"/>
+        </w:pBdr>
+        <w:shd w:val="clear" w:color="auto" w:fill="FFFFFF"/>
+        <w:rPr>
+          <w:sz w:val="28"/>
+          <w:szCs w:val="28"/>
+        </w:rPr>
+      </w:pPr>
+      <w:r>
+        <w:rPr>
+          <w:sz w:val="28"/>
+          <w:szCs w:val="28"/>
+        </w:rPr>
+        <w:t>5.8. Using the Delegation of Control Wizard</w:t>
+      </w:r>
+    </w:p>
+    <w:p>
+      <w:pPr>
+        <w:rPr>
+          <w:b/>
+        </w:rPr>
+      </w:pPr>
+      <w:r>
+        <w:rPr>
+          <w:b/>
+        </w:rPr>
+        <w:drawing>
+          <wp:inline distT="0" distB="0" distL="0" distR="0" wp14:anchorId="0932C940" wp14:editId="0B8F9AC5">
+            <wp:extent cx="4898003" cy="3456337"/>
+            <wp:effectExtent l="0" t="0" r="0" b="0"/>
+            <wp:docPr id="8" name="Picture 8"/>
+            <wp:cNvGraphicFramePr>
+              <a:graphicFrameLocks xmlns:a="http://schemas.openxmlformats.org/drawingml/2006/main" noChangeAspect="1"/>
+            </wp:cNvGraphicFramePr>
+            <a:graphic xmlns:a="http://schemas.openxmlformats.org/drawingml/2006/main">
+              <a:graphicData uri="http://schemas.openxmlformats.org/drawingml/2006/picture">
+                <pic:pic xmlns:pic="http://schemas.openxmlformats.org/drawingml/2006/picture">
+                  <pic:nvPicPr>
+                    <pic:cNvPr id="1" name=""/>
+                    <pic:cNvPicPr/>
+                  </pic:nvPicPr>
+                  <pic:blipFill>
+                    <a:blip r:embed="rId12"/>
+                    <a:stretch>
+                      <a:fillRect/>
+                    </a:stretch>
+                  </pic:blipFill>
+                  <pic:spPr>
+                    <a:xfrm>
+                      <a:off x="0" y="0"/>
+                      <a:ext cx="4913706" cy="3467418"/>
+                    </a:xfrm>
+                    <a:prstGeom prst="rect">
+                      <a:avLst/>
+                    </a:prstGeom>
+                  </pic:spPr>
+                </pic:pic>
+              </a:graphicData>
+            </a:graphic>
+          </wp:inline>
+        </w:drawing>
+      </w:r>
+    </w:p>
+    <w:p>
+      <w:pPr>
+        <w:pStyle w:val="Heading2"/>
+        <w:pBdr>
+          <w:top w:val="nil"/>
+          <w:left w:val="nil"/>
+          <w:bottom w:val="nil"/>
+          <w:right w:val="nil"/>
+          <w:between w:val="nil"/>
+        </w:pBdr>
+        <w:shd w:val="clear" w:color="auto" w:fill="FFFFFF"/>
+        <w:rPr>
+          <w:sz w:val="28"/>
+          <w:szCs w:val="28"/>
+        </w:rPr>
+      </w:pPr>
+      <w:r>
+        <w:rPr>
+          <w:sz w:val="28"/>
+          <w:szCs w:val="28"/>
+        </w:rPr>
+        <w:lastRenderedPageBreak/>
+        <w:t>5.9. Delegating Custom Tasks</w:t>
+      </w:r>
+    </w:p>
+    <w:p>
+      <w:pPr>
+        <w:rPr>
+          <w:b/>
+        </w:rPr>
+      </w:pPr>
+      <w:r>
+        <w:rPr>
+          <w:b/>
+        </w:rPr>
+        <w:drawing>
+          <wp:inline distT="0" distB="0" distL="0" distR="0" wp14:anchorId="550E07DD" wp14:editId="44928A7D">
+            <wp:extent cx="5943600" cy="4221480"/>
+            <wp:effectExtent l="0" t="0" r="0" b="7620"/>
+            <wp:docPr id="9" name="Picture 9"/>
+            <wp:cNvGraphicFramePr>
+              <a:graphicFrameLocks xmlns:a="http://schemas.openxmlformats.org/drawingml/2006/main" noChangeAspect="1"/>
+            </wp:cNvGraphicFramePr>
+            <a:graphic xmlns:a="http://schemas.openxmlformats.org/drawingml/2006/main">
+              <a:graphicData uri="http://schemas.openxmlformats.org/drawingml/2006/picture">
+                <pic:pic xmlns:pic="http://schemas.openxmlformats.org/drawingml/2006/picture">
+                  <pic:nvPicPr>
+                    <pic:cNvPr id="1" name=""/>
+                    <pic:cNvPicPr/>
+                  </pic:nvPicPr>
+                  <pic:blipFill>
+                    <a:blip r:embed="rId13"/>
+                    <a:stretch>
+                      <a:fillRect/>
+                    </a:stretch>
+                  </pic:blipFill>
+                  <pic:spPr>
+                    <a:xfrm>
+                      <a:off x="0" y="0"/>
+                      <a:ext cx="5943600" cy="4221480"/>
+                    </a:xfrm>
+                    <a:prstGeom prst="rect">
+                      <a:avLst/>
+                    </a:prstGeom>
+                  </pic:spPr>
+                </pic:pic>
+              </a:graphicData>
+            </a:graphic>
+          </wp:inline>
+        </w:drawing>
+      </w:r>
+    </w:p>
+    <w:p>
+      <w:pPr>
+        <w:pStyle w:val="Heading2"/>
+        <w:pBdr>
+          <w:top w:val="nil"/>
+          <w:left w:val="nil"/>
+          <w:bottom w:val="nil"/>
+          <w:right w:val="nil"/>
+          <w:between w:val="nil"/>
+        </w:pBdr>
+        <w:shd w:val="clear" w:color="auto" w:fill="FFFFFF"/>
+        <w:rPr>
+          <w:sz w:val="28"/>
+          <w:szCs w:val="28"/>
+        </w:rPr>
+      </w:pPr>
+      <w:r>
+        <w:rPr>
+          <w:sz w:val="28"/>
+          <w:szCs w:val="28"/>
+        </w:rPr>
+        <w:t>5.10. Creating Active Directory Objects</w:t>
+      </w:r>
+    </w:p>
+    <w:p>
+      <w:pPr>
+        <w:rPr>
+          <w:b/>
+        </w:rPr>
+      </w:pPr>
+      <w:r>
+        <w:rPr>
+          <w:b/>
+        </w:rPr>
+        <w:lastRenderedPageBreak/>
+        <w:drawing>
+          <wp:inline distT="0" distB="0" distL="0" distR="0" wp14:anchorId="71B4ECE0" wp14:editId="4D41D010">
+            <wp:extent cx="5943600" cy="4619625"/>
+            <wp:effectExtent l="0" t="0" r="0" b="9525"/>
+            <wp:docPr id="10" name="Picture 10"/>
+            <wp:cNvGraphicFramePr>
+              <a:graphicFrameLocks xmlns:a="http://schemas.openxmlformats.org/drawingml/2006/main" noChangeAspect="1"/>
+            </wp:cNvGraphicFramePr>
+            <a:graphic xmlns:a="http://schemas.openxmlformats.org/drawingml/2006/main">
+              <a:graphicData uri="http://schemas.openxmlformats.org/drawingml/2006/picture">
+                <pic:pic xmlns:pic="http://schemas.openxmlformats.org/drawingml/2006/picture">
+                  <pic:nvPicPr>
+                    <pic:cNvPr id="1" name=""/>
+                    <pic:cNvPicPr/>
+                  </pic:nvPicPr>
+                  <pic:blipFill>
+                    <a:blip r:embed="rId14"/>
+                    <a:stretch>
+                      <a:fillRect/>
+                    </a:stretch>
+                  </pic:blipFill>
+                  <pic:spPr>
+                    <a:xfrm>
+                      <a:off x="0" y="0"/>
+                      <a:ext cx="5943600" cy="4619625"/>
+                    </a:xfrm>
+                    <a:prstGeom prst="rect">
+                      <a:avLst/>
+                    </a:prstGeom>
+                  </pic:spPr>
+                </pic:pic>
+              </a:graphicData>
+            </a:graphic>
+          </wp:inline>
+        </w:drawing>
+      </w:r>
+      <w:r>
+        <w:rPr>
+          <w:b/>
+        </w:rPr>
+        <w:lastRenderedPageBreak/>
+        <w:drawing>
+          <wp:inline distT="0" distB="0" distL="0" distR="0" wp14:anchorId="351C6356" wp14:editId="4B179875">
+            <wp:extent cx="5887272" cy="4706007"/>
+            <wp:effectExtent l="0" t="0" r="0" b="0"/>
+            <wp:docPr id="11" name="Picture 11"/>
+            <wp:cNvGraphicFramePr>
+              <a:graphicFrameLocks xmlns:a="http://schemas.openxmlformats.org/drawingml/2006/main" noChangeAspect="1"/>
+            </wp:cNvGraphicFramePr>
+            <a:graphic xmlns:a="http://schemas.openxmlformats.org/drawingml/2006/main">
+              <a:graphicData uri="http://schemas.openxmlformats.org/drawingml/2006/picture">
+                <pic:pic xmlns:pic="http://schemas.openxmlformats.org/drawingml/2006/picture">
+                  <pic:nvPicPr>
+                    <pic:cNvPr id="1" name=""/>
+                    <pic:cNvPicPr/>
+                  </pic:nvPicPr>
+                  <pic:blipFill>
+                    <a:blip r:embed="rId15"/>
+                    <a:stretch>
+                      <a:fillRect/>
+                    </a:stretch>
+                  </pic:blipFill>
+                  <pic:spPr>
+                    <a:xfrm>
+                      <a:off x="0" y="0"/>
+                      <a:ext cx="5887272" cy="4706007"/>
+                    </a:xfrm>
+                    <a:prstGeom prst="rect">
+                      <a:avLst/>
+                    </a:prstGeom>
+                  </pic:spPr>
+                </pic:pic>
+              </a:graphicData>
+            </a:graphic>
+          </wp:inline>
+        </w:drawing>
+      </w:r>
+    </w:p>
+    <w:p>
+      <w:pPr>
+        <w:pStyle w:val="Heading2"/>
+        <w:pBdr>
+          <w:top w:val="nil"/>
+          <w:left w:val="nil"/>
+          <w:bottom w:val="nil"/>
+          <w:right w:val="nil"/>
+          <w:between w:val="nil"/>
+        </w:pBdr>
+        <w:shd w:val="clear" w:color="auto" w:fill="FFFFFF"/>
+        <w:rPr>
+          <w:sz w:val="28"/>
+          <w:szCs w:val="28"/>
+        </w:rPr>
+      </w:pPr>
+      <w:r>
+        <w:rPr>
+          <w:sz w:val="28"/>
+          <w:szCs w:val="28"/>
+        </w:rPr>
+        <w:t>5.11. Creating a User Template</w:t>
+      </w:r>
+    </w:p>
+    <w:p>
+      <w:pPr>
+        <w:rPr>
+          <w:b/>
+        </w:rPr>
+      </w:pPr>
+      <w:r>
+        <w:rPr>
+          <w:b/>
+        </w:rPr>
+        <w:lastRenderedPageBreak/>
+        <w:drawing>
+          <wp:inline distT="0" distB="0" distL="0" distR="0" wp14:anchorId="66D1BC95" wp14:editId="54A32D27">
+            <wp:extent cx="5896798" cy="4725059"/>
+            <wp:effectExtent l="0" t="0" r="8890" b="0"/>
+            <wp:docPr id="12" name="Picture 12"/>
+            <wp:cNvGraphicFramePr>
+              <a:graphicFrameLocks xmlns:a="http://schemas.openxmlformats.org/drawingml/2006/main" noChangeAspect="1"/>
+            </wp:cNvGraphicFramePr>
+            <a:graphic xmlns:a="http://schemas.openxmlformats.org/drawingml/2006/main">
+              <a:graphicData uri="http://schemas.openxmlformats.org/drawingml/2006/picture">
+                <pic:pic xmlns:pic="http://schemas.openxmlformats.org/drawingml/2006/picture">
+                  <pic:nvPicPr>
+                    <pic:cNvPr id="1" name=""/>
+                    <pic:cNvPicPr/>
+                  </pic:nvPicPr>
+                  <pic:blipFill>
+                    <a:blip r:embed="rId16"/>
+                    <a:stretch>
+                      <a:fillRect/>
+                    </a:stretch>
+                  </pic:blipFill>
+                  <pic:spPr>
+                    <a:xfrm>
+                      <a:off x="0" y="0"/>
+                      <a:ext cx="5896798" cy="4725059"/>
+                    </a:xfrm>
+                    <a:prstGeom prst="rect">
+                      <a:avLst/>
+                    </a:prstGeom>
+                  </pic:spPr>
+                </pic:pic>
+              </a:graphicData>
+            </a:graphic>
+          </wp:inline>
+        </w:drawing>
+      </w:r>
+    </w:p>
+    <w:p>
+      <w:pPr>
+        <w:rPr>
+          <w:b/>
+        </w:rPr>
+      </w:pPr>
+      <w:r>
+        <w:rPr>
+          <w:b/>
+        </w:rPr>
+        <w:lastRenderedPageBreak/>
+        <w:drawing>
+          <wp:inline distT="0" distB="0" distL="0" distR="0" wp14:anchorId="12BCEEC6" wp14:editId="2B1C7F71">
+            <wp:extent cx="5943600" cy="4573270"/>
+            <wp:effectExtent l="0" t="0" r="0" b="0"/>
+            <wp:docPr id="13" name="Picture 13"/>
+            <wp:cNvGraphicFramePr>
+              <a:graphicFrameLocks xmlns:a="http://schemas.openxmlformats.org/drawingml/2006/main" noChangeAspect="1"/>
+            </wp:cNvGraphicFramePr>
+            <a:graphic xmlns:a="http://schemas.openxmlformats.org/drawingml/2006/main">
+              <a:graphicData uri="http://schemas.openxmlformats.org/drawingml/2006/picture">
+                <pic:pic xmlns:pic="http://schemas.openxmlformats.org/drawingml/2006/picture">
+                  <pic:nvPicPr>
+                    <pic:cNvPr id="1" name=""/>
+                    <pic:cNvPicPr/>
+                  </pic:nvPicPr>
+                  <pic:blipFill>
+                    <a:blip r:embed="rId17"/>
+                    <a:stretch>
+                      <a:fillRect/>
+                    </a:stretch>
+                  </pic:blipFill>
+                  <pic:spPr>
+                    <a:xfrm>
+                      <a:off x="0" y="0"/>
+                      <a:ext cx="5943600" cy="4573270"/>
+                    </a:xfrm>
+                    <a:prstGeom prst="rect">
+                      <a:avLst/>
+                    </a:prstGeom>
+                  </pic:spPr>
+                </pic:pic>
+              </a:graphicData>
+            </a:graphic>
+          </wp:inline>
+        </w:drawing>
+      </w:r>
+    </w:p>
+    <w:p>
+      <w:pPr>
+        <w:pStyle w:val="Heading2"/>
+        <w:pBdr>
+          <w:top w:val="nil"/>
+          <w:left w:val="nil"/>
+          <w:bottom w:val="nil"/>
+          <w:right w:val="nil"/>
+          <w:between w:val="nil"/>
+        </w:pBdr>
+        <w:shd w:val="clear" w:color="auto" w:fill="FFFFFF"/>
+        <w:rPr>
+          <w:sz w:val="28"/>
+          <w:szCs w:val="28"/>
+        </w:rPr>
+      </w:pPr>
+      <w:r>
+        <w:rPr>
+          <w:sz w:val="28"/>
+          <w:szCs w:val="28"/>
+        </w:rPr>
+        <w:t>5.12. Managing Object Properties</w:t>
+      </w:r>
+    </w:p>
+    <w:p>
+      <w:pPr>
+        <w:rPr>
+          <w:b/>
+        </w:rPr>
+      </w:pPr>
+      <w:r>
+        <w:rPr>
+          <w:b/>
+        </w:rPr>
+        <w:lastRenderedPageBreak/>
+        <w:drawing>
+          <wp:inline distT="0" distB="0" distL="0" distR="0" wp14:anchorId="25F1F2B5" wp14:editId="75474D56">
+            <wp:extent cx="5943600" cy="3963670"/>
+            <wp:effectExtent l="0" t="0" r="0" b="0"/>
+            <wp:docPr id="14" name="Picture 14"/>
+            <wp:cNvGraphicFramePr>
+              <a:graphicFrameLocks xmlns:a="http://schemas.openxmlformats.org/drawingml/2006/main" noChangeAspect="1"/>
+            </wp:cNvGraphicFramePr>
+            <a:graphic xmlns:a="http://schemas.openxmlformats.org/drawingml/2006/main">
+              <a:graphicData uri="http://schemas.openxmlformats.org/drawingml/2006/picture">
+                <pic:pic xmlns:pic="http://schemas.openxmlformats.org/drawingml/2006/picture">
+                  <pic:nvPicPr>
+                    <pic:cNvPr id="1" name=""/>
+                    <pic:cNvPicPr/>
+                  </pic:nvPicPr>
+                  <pic:blipFill>
+                    <a:blip r:embed="rId18"/>
+                    <a:stretch>
+                      <a:fillRect/>
+                    </a:stretch>
+                  </pic:blipFill>
+                  <pic:spPr>
+                    <a:xfrm>
+                      <a:off x="0" y="0"/>
+                      <a:ext cx="5943600" cy="3963670"/>
+                    </a:xfrm>
+                    <a:prstGeom prst="rect">
+                      <a:avLst/>
+                    </a:prstGeom>
+                  </pic:spPr>
+                </pic:pic>
+              </a:graphicData>
+            </a:graphic>
+          </wp:inline>
+        </w:drawing>
+      </w:r>
       <w:bookmarkStart w:id="0" w:name="_GoBack"/>
       <w:bookmarkEnd w:id="0"/>
+    </w:p>
+    <w:p>
+      <w:pPr>
+        <w:pStyle w:val="Heading2"/>
+        <w:pBdr>
+          <w:top w:val="nil"/>
+          <w:left w:val="nil"/>
+          <w:bottom w:val="nil"/>
+          <w:right w:val="nil"/>
+          <w:between w:val="nil"/>
+        </w:pBdr>
+        <w:shd w:val="clear" w:color="auto" w:fill="FFFFFF"/>
+        <w:rPr>
+          <w:b w:val="0"/>
+          <w:sz w:val="28"/>
+          <w:szCs w:val="28"/>
+        </w:rPr>
+      </w:pPr>
+      <w:r>
+        <w:rPr>
+          <w:b w:val="0"/>
+          <w:sz w:val="28"/>
+          <w:szCs w:val="28"/>
+        </w:rPr>
+        <w:t>5.13. Moving Active Directory Objects</w:t>
+      </w:r>
+    </w:p>
+    <w:p>
+      <w:pPr>
+        <w:rPr>
+          <w:b/>
+        </w:rPr>
+      </w:pPr>
     </w:p>
     <w:sectPr>
       <w:pgSz w:w="12240" w:h="15840"/>

</xml_diff>